<commit_message>
file db, file meeting w2, file assign task w2
</commit_message>
<xml_diff>
--- a/others/docs/FirstWeek/Meeting Minutes_3.docx
+++ b/others/docs/FirstWeek/Meeting Minutes_3.docx
@@ -52,8 +52,8 @@
         <w:tblLook w:val="01e0" w:noHBand="0" w:noVBand="0" w:firstColumn="1" w:lastRow="1" w:lastColumn="1" w:firstRow="1"/>
       </w:tblPr>
       <w:tblGrid>
-        <w:gridCol w:w="2233"/>
-        <w:gridCol w:w="2030"/>
+        <w:gridCol w:w="2232"/>
+        <w:gridCol w:w="2031"/>
         <w:gridCol w:w="953"/>
         <w:gridCol w:w="1005"/>
         <w:gridCol w:w="4059"/>
@@ -64,7 +64,7 @@
         </w:trPr>
         <w:tc>
           <w:tcPr>
-            <w:tcW w:w="2233" w:type="dxa"/>
+            <w:tcW w:w="2232" w:type="dxa"/>
             <w:tcBorders>
               <w:top w:val="single" w:sz="4" w:space="0" w:color="000000"/>
               <w:start w:val="single" w:sz="4" w:space="0" w:color="000000"/>
@@ -107,7 +107,7 @@
         </w:tc>
         <w:tc>
           <w:tcPr>
-            <w:tcW w:w="8047" w:type="dxa"/>
+            <w:tcW w:w="8048" w:type="dxa"/>
             <w:gridSpan w:val="4"/>
             <w:tcBorders>
               <w:top w:val="single" w:sz="4" w:space="0" w:color="000000"/>
@@ -208,7 +208,7 @@
         </w:trPr>
         <w:tc>
           <w:tcPr>
-            <w:tcW w:w="2233" w:type="dxa"/>
+            <w:tcW w:w="2232" w:type="dxa"/>
             <w:vMerge w:val="restart"/>
             <w:tcBorders>
               <w:top w:val="single" w:sz="4" w:space="0" w:color="000000"/>
@@ -245,7 +245,7 @@
         </w:tc>
         <w:tc>
           <w:tcPr>
-            <w:tcW w:w="2030" w:type="dxa"/>
+            <w:tcW w:w="2031" w:type="dxa"/>
             <w:vMerge w:val="restart"/>
             <w:tcBorders>
               <w:top w:val="single" w:sz="4" w:space="0" w:color="000000"/>
@@ -284,7 +284,7 @@
                 <w:spacing w:val="-2"/>
                 <w:sz w:val="24"/>
               </w:rPr>
-              <w:t>../09/2025</w:t>
+              <w:t>21/09/2025</w:t>
             </w:r>
           </w:p>
         </w:tc>
@@ -398,7 +398,7 @@
         </w:trPr>
         <w:tc>
           <w:tcPr>
-            <w:tcW w:w="2233" w:type="dxa"/>
+            <w:tcW w:w="2232" w:type="dxa"/>
             <w:vMerge w:val="continue"/>
             <w:tcBorders>
               <w:start w:val="single" w:sz="4" w:space="0" w:color="000000"/>
@@ -424,7 +424,7 @@
         </w:tc>
         <w:tc>
           <w:tcPr>
-            <w:tcW w:w="2030" w:type="dxa"/>
+            <w:tcW w:w="2031" w:type="dxa"/>
             <w:vMerge w:val="continue"/>
             <w:tcBorders>
               <w:start w:val="single" w:sz="4" w:space="0" w:color="000000"/>
@@ -538,7 +538,7 @@
         </w:trPr>
         <w:tc>
           <w:tcPr>
-            <w:tcW w:w="2233" w:type="dxa"/>
+            <w:tcW w:w="2232" w:type="dxa"/>
             <w:vMerge w:val="restart"/>
             <w:tcBorders>
               <w:top w:val="single" w:sz="4" w:space="0" w:color="000000"/>
@@ -567,7 +567,7 @@
         </w:tc>
         <w:tc>
           <w:tcPr>
-            <w:tcW w:w="2030" w:type="dxa"/>
+            <w:tcW w:w="2031" w:type="dxa"/>
             <w:vMerge w:val="restart"/>
             <w:tcBorders>
               <w:top w:val="single" w:sz="4" w:space="0" w:color="000000"/>
@@ -726,7 +726,7 @@
         </w:trPr>
         <w:tc>
           <w:tcPr>
-            <w:tcW w:w="2233" w:type="dxa"/>
+            <w:tcW w:w="2232" w:type="dxa"/>
             <w:vMerge w:val="continue"/>
             <w:tcBorders>
               <w:start w:val="single" w:sz="4" w:space="0" w:color="000000"/>
@@ -752,7 +752,7 @@
         </w:tc>
         <w:tc>
           <w:tcPr>
-            <w:tcW w:w="2030" w:type="dxa"/>
+            <w:tcW w:w="2031" w:type="dxa"/>
             <w:vMerge w:val="continue"/>
             <w:tcBorders>
               <w:start w:val="single" w:sz="4" w:space="0" w:color="000000"/>
@@ -2130,15 +2130,7 @@
                 <w:spacing w:val="-2"/>
                 <w:sz w:val="24"/>
               </w:rPr>
-              <w:t xml:space="preserve"> </w:t>
-            </w:r>
-            <w:r>
-              <w:rPr>
-                <w:color w:val="161616"/>
-                <w:spacing w:val="-2"/>
-                <w:sz w:val="24"/>
-              </w:rPr>
-              <w:t xml:space="preserve">6 main </w:t>
+              <w:t xml:space="preserve"> 6 main </w:t>
             </w:r>
             <w:r>
               <w:rPr>
@@ -2711,8 +2703,8 @@
         <w:tblLook w:val="01e0" w:noHBand="0" w:noVBand="0" w:firstColumn="1" w:lastRow="1" w:lastColumn="1" w:firstRow="1"/>
       </w:tblPr>
       <w:tblGrid>
-        <w:gridCol w:w="2074"/>
-        <w:gridCol w:w="2450"/>
+        <w:gridCol w:w="2073"/>
+        <w:gridCol w:w="2451"/>
         <w:gridCol w:w="1315"/>
         <w:gridCol w:w="4416"/>
       </w:tblGrid>
@@ -2779,7 +2771,7 @@
         </w:trPr>
         <w:tc>
           <w:tcPr>
-            <w:tcW w:w="2074" w:type="dxa"/>
+            <w:tcW w:w="2073" w:type="dxa"/>
             <w:tcBorders>
               <w:top w:val="single" w:sz="4" w:space="0" w:color="000000"/>
               <w:start w:val="single" w:sz="4" w:space="0" w:color="000000"/>
@@ -2807,7 +2799,7 @@
         </w:tc>
         <w:tc>
           <w:tcPr>
-            <w:tcW w:w="2450" w:type="dxa"/>
+            <w:tcW w:w="2451" w:type="dxa"/>
             <w:tcBorders>
               <w:top w:val="single" w:sz="4" w:space="0" w:color="000000"/>
               <w:start w:val="single" w:sz="4" w:space="0" w:color="000000"/>
@@ -2944,7 +2936,7 @@
         </w:trPr>
         <w:tc>
           <w:tcPr>
-            <w:tcW w:w="2074" w:type="dxa"/>
+            <w:tcW w:w="2073" w:type="dxa"/>
             <w:tcBorders>
               <w:top w:val="single" w:sz="4" w:space="0" w:color="000000"/>
               <w:start w:val="single" w:sz="4" w:space="0" w:color="000000"/>
@@ -2972,7 +2964,7 @@
         </w:tc>
         <w:tc>
           <w:tcPr>
-            <w:tcW w:w="2450" w:type="dxa"/>
+            <w:tcW w:w="2451" w:type="dxa"/>
             <w:tcBorders>
               <w:top w:val="single" w:sz="4" w:space="0" w:color="000000"/>
               <w:start w:val="single" w:sz="4" w:space="0" w:color="000000"/>
@@ -3083,7 +3075,7 @@
         </w:trPr>
         <w:tc>
           <w:tcPr>
-            <w:tcW w:w="2074" w:type="dxa"/>
+            <w:tcW w:w="2073" w:type="dxa"/>
             <w:tcBorders>
               <w:top w:val="single" w:sz="4" w:space="0" w:color="000000"/>
               <w:start w:val="single" w:sz="4" w:space="0" w:color="000000"/>
@@ -3111,7 +3103,7 @@
         </w:tc>
         <w:tc>
           <w:tcPr>
-            <w:tcW w:w="2450" w:type="dxa"/>
+            <w:tcW w:w="2451" w:type="dxa"/>
             <w:tcBorders>
               <w:top w:val="single" w:sz="4" w:space="0" w:color="000000"/>
               <w:start w:val="single" w:sz="4" w:space="0" w:color="000000"/>
@@ -3223,8 +3215,8 @@
         <w:tblLook w:val="01e0" w:noHBand="0" w:noVBand="0" w:firstColumn="1" w:lastRow="1" w:lastColumn="1" w:firstRow="1"/>
       </w:tblPr>
       <w:tblGrid>
-        <w:gridCol w:w="2074"/>
-        <w:gridCol w:w="2450"/>
+        <w:gridCol w:w="2073"/>
+        <w:gridCol w:w="2451"/>
         <w:gridCol w:w="1315"/>
         <w:gridCol w:w="4416"/>
       </w:tblGrid>
@@ -3234,7 +3226,7 @@
         </w:trPr>
         <w:tc>
           <w:tcPr>
-            <w:tcW w:w="2074" w:type="dxa"/>
+            <w:tcW w:w="2073" w:type="dxa"/>
             <w:tcBorders>
               <w:top w:val="single" w:sz="4" w:space="0" w:color="000000"/>
               <w:start w:val="single" w:sz="4" w:space="0" w:color="000000"/>
@@ -3310,7 +3302,7 @@
         </w:tc>
         <w:tc>
           <w:tcPr>
-            <w:tcW w:w="2450" w:type="dxa"/>
+            <w:tcW w:w="2451" w:type="dxa"/>
             <w:tcBorders>
               <w:top w:val="single" w:sz="4" w:space="0" w:color="000000"/>
               <w:start w:val="single" w:sz="4" w:space="0" w:color="000000"/>
@@ -3385,45 +3377,7 @@
                 <w:szCs w:val="24"/>
                 <w:u w:val="none"/>
               </w:rPr>
-              <w:t>2</w:t>
-            </w:r>
-            <w:r>
-              <w:rPr>
-                <w:rFonts w:ascii="Liberation Serif" w:hAnsi="Liberation Serif"/>
-                <w:b w:val="false"/>
-                <w:bCs w:val="false"/>
-                <w:i w:val="false"/>
-                <w:iCs w:val="false"/>
-                <w:strike w:val="false"/>
-                <w:dstrike w:val="false"/>
-                <w:outline w:val="false"/>
-                <w:shadow w:val="false"/>
-                <w:color w:val="161616"/>
-                <w:spacing w:val="-2"/>
-                <w:sz w:val="24"/>
-                <w:szCs w:val="24"/>
-                <w:u w:val="none"/>
-              </w:rPr>
-              <w:t>3</w:t>
-            </w:r>
-            <w:r>
-              <w:rPr>
-                <w:rFonts w:ascii="Liberation Serif" w:hAnsi="Liberation Serif"/>
-                <w:b w:val="false"/>
-                <w:bCs w:val="false"/>
-                <w:i w:val="false"/>
-                <w:iCs w:val="false"/>
-                <w:strike w:val="false"/>
-                <w:dstrike w:val="false"/>
-                <w:outline w:val="false"/>
-                <w:shadow w:val="false"/>
-                <w:color w:val="161616"/>
-                <w:spacing w:val="-2"/>
-                <w:sz w:val="24"/>
-                <w:szCs w:val="24"/>
-                <w:u w:val="none"/>
-              </w:rPr>
-              <w:t>/09/2025</w:t>
+              <w:t>23/09/2025</w:t>
             </w:r>
           </w:p>
         </w:tc>
@@ -3460,7 +3414,7 @@
         </w:trPr>
         <w:tc>
           <w:tcPr>
-            <w:tcW w:w="2074" w:type="dxa"/>
+            <w:tcW w:w="2073" w:type="dxa"/>
             <w:tcBorders>
               <w:start w:val="single" w:sz="4" w:space="0" w:color="000000"/>
               <w:bottom w:val="single" w:sz="4" w:space="0" w:color="000000"/>
@@ -3516,7 +3470,7 @@
         </w:tc>
         <w:tc>
           <w:tcPr>
-            <w:tcW w:w="2450" w:type="dxa"/>
+            <w:tcW w:w="2451" w:type="dxa"/>
             <w:tcBorders>
               <w:start w:val="single" w:sz="4" w:space="0" w:color="000000"/>
               <w:bottom w:val="single" w:sz="4" w:space="0" w:color="000000"/>
@@ -3589,45 +3543,7 @@
                 <w:szCs w:val="24"/>
                 <w:u w:val="none"/>
               </w:rPr>
-              <w:t>2</w:t>
-            </w:r>
-            <w:r>
-              <w:rPr>
-                <w:rFonts w:ascii="Liberation Serif" w:hAnsi="Liberation Serif"/>
-                <w:b w:val="false"/>
-                <w:bCs w:val="false"/>
-                <w:i w:val="false"/>
-                <w:iCs w:val="false"/>
-                <w:strike w:val="false"/>
-                <w:dstrike w:val="false"/>
-                <w:outline w:val="false"/>
-                <w:shadow w:val="false"/>
-                <w:color w:val="161616"/>
-                <w:spacing w:val="-2"/>
-                <w:sz w:val="24"/>
-                <w:szCs w:val="24"/>
-                <w:u w:val="none"/>
-              </w:rPr>
-              <w:t>3</w:t>
-            </w:r>
-            <w:r>
-              <w:rPr>
-                <w:rFonts w:ascii="Liberation Serif" w:hAnsi="Liberation Serif"/>
-                <w:b w:val="false"/>
-                <w:bCs w:val="false"/>
-                <w:i w:val="false"/>
-                <w:iCs w:val="false"/>
-                <w:strike w:val="false"/>
-                <w:dstrike w:val="false"/>
-                <w:outline w:val="false"/>
-                <w:shadow w:val="false"/>
-                <w:color w:val="161616"/>
-                <w:spacing w:val="-2"/>
-                <w:sz w:val="24"/>
-                <w:szCs w:val="24"/>
-                <w:u w:val="none"/>
-              </w:rPr>
-              <w:t>/09/2025</w:t>
+              <w:t>23/09/2025</w:t>
             </w:r>
           </w:p>
         </w:tc>
@@ -3663,7 +3579,7 @@
         </w:trPr>
         <w:tc>
           <w:tcPr>
-            <w:tcW w:w="2074" w:type="dxa"/>
+            <w:tcW w:w="2073" w:type="dxa"/>
             <w:tcBorders>
               <w:start w:val="single" w:sz="4" w:space="0" w:color="000000"/>
               <w:bottom w:val="single" w:sz="4" w:space="0" w:color="000000"/>
@@ -3838,7 +3754,7 @@
         </w:tc>
         <w:tc>
           <w:tcPr>
-            <w:tcW w:w="2450" w:type="dxa"/>
+            <w:tcW w:w="2451" w:type="dxa"/>
             <w:tcBorders>
               <w:start w:val="single" w:sz="4" w:space="0" w:color="000000"/>
               <w:bottom w:val="single" w:sz="4" w:space="0" w:color="000000"/>
@@ -3947,7 +3863,7 @@
         </w:trPr>
         <w:tc>
           <w:tcPr>
-            <w:tcW w:w="2074" w:type="dxa"/>
+            <w:tcW w:w="2073" w:type="dxa"/>
             <w:tcBorders>
               <w:start w:val="single" w:sz="4" w:space="0" w:color="000000"/>
               <w:bottom w:val="single" w:sz="4" w:space="0" w:color="000000"/>
@@ -4052,7 +3968,7 @@
         </w:tc>
         <w:tc>
           <w:tcPr>
-            <w:tcW w:w="2450" w:type="dxa"/>
+            <w:tcW w:w="2451" w:type="dxa"/>
             <w:tcBorders>
               <w:start w:val="single" w:sz="4" w:space="0" w:color="000000"/>
               <w:bottom w:val="single" w:sz="4" w:space="0" w:color="000000"/>

</xml_diff>